<commit_message>
Latest stats from GitHub
</commit_message>
<xml_diff>
--- a/Deliverable-3/Final/Postmorterm_Report.docx
+++ b/Deliverable-3/Final/Postmorterm_Report.docx
@@ -3054,8 +3054,6 @@
               </w:rPr>
               <w:t>2575</w:t>
             </w:r>
-            <w:bookmarkStart w:id="0" w:name="_GoBack"/>
-            <w:bookmarkEnd w:id="0"/>
           </w:p>
         </w:tc>
       </w:tr>
@@ -4744,8 +4742,8 @@
           <w:lang w:val="en-IN" w:eastAsia="en-IN"/>
         </w:rPr>
         <w:drawing>
-          <wp:inline distT="0" distB="0" distL="0" distR="0" wp14:anchorId="6B6C0927" wp14:editId="7E2D3C94">
-            <wp:extent cx="5208340" cy="4114800"/>
+          <wp:inline distT="0" distB="0" distL="0" distR="0" wp14:anchorId="2F1C7C9A" wp14:editId="6184BE71">
+            <wp:extent cx="5943600" cy="5323205"/>
             <wp:effectExtent l="0" t="0" r="0" b="0"/>
             <wp:docPr id="1" name="Picture 1"/>
             <wp:cNvGraphicFramePr>
@@ -4755,7 +4753,7 @@
               <a:graphicData uri="http://schemas.openxmlformats.org/drawingml/2006/picture">
                 <pic:pic xmlns:pic="http://schemas.openxmlformats.org/drawingml/2006/picture">
                   <pic:nvPicPr>
-                    <pic:cNvPr id="1" name=""/>
+                    <pic:cNvPr id="0" name=""/>
                     <pic:cNvPicPr/>
                   </pic:nvPicPr>
                   <pic:blipFill>
@@ -4767,7 +4765,7 @@
                   <pic:spPr>
                     <a:xfrm>
                       <a:off x="0" y="0"/>
-                      <a:ext cx="5215867" cy="4120747"/>
+                      <a:ext cx="5943600" cy="5323205"/>
                     </a:xfrm>
                     <a:prstGeom prst="rect">
                       <a:avLst/>
@@ -4779,6 +4777,54 @@
           </wp:inline>
         </w:drawing>
       </w:r>
+    </w:p>
+    <w:p>
+      <w:pPr>
+        <w:pStyle w:val="ListParagraph"/>
+      </w:pPr>
+      <w:r>
+        <w:rPr>
+          <w:noProof/>
+          <w:lang w:val="en-IN" w:eastAsia="en-IN"/>
+        </w:rPr>
+        <w:drawing>
+          <wp:inline distT="0" distB="0" distL="0" distR="0" wp14:anchorId="6D86E2F9" wp14:editId="1289DFBA">
+            <wp:extent cx="5943600" cy="1123315"/>
+            <wp:effectExtent l="0" t="0" r="0" b="635"/>
+            <wp:docPr id="5" name="Picture 5"/>
+            <wp:cNvGraphicFramePr>
+              <a:graphicFrameLocks xmlns:a="http://schemas.openxmlformats.org/drawingml/2006/main" noChangeAspect="1"/>
+            </wp:cNvGraphicFramePr>
+            <a:graphic xmlns:a="http://schemas.openxmlformats.org/drawingml/2006/main">
+              <a:graphicData uri="http://schemas.openxmlformats.org/drawingml/2006/picture">
+                <pic:pic xmlns:pic="http://schemas.openxmlformats.org/drawingml/2006/picture">
+                  <pic:nvPicPr>
+                    <pic:cNvPr id="0" name=""/>
+                    <pic:cNvPicPr/>
+                  </pic:nvPicPr>
+                  <pic:blipFill>
+                    <a:blip r:embed="rId13"/>
+                    <a:stretch>
+                      <a:fillRect/>
+                    </a:stretch>
+                  </pic:blipFill>
+                  <pic:spPr>
+                    <a:xfrm>
+                      <a:off x="0" y="0"/>
+                      <a:ext cx="5943600" cy="1123315"/>
+                    </a:xfrm>
+                    <a:prstGeom prst="rect">
+                      <a:avLst/>
+                    </a:prstGeom>
+                  </pic:spPr>
+                </pic:pic>
+              </a:graphicData>
+            </a:graphic>
+          </wp:inline>
+        </w:drawing>
+      </w:r>
+      <w:bookmarkStart w:id="0" w:name="_GoBack"/>
+      <w:bookmarkEnd w:id="0"/>
     </w:p>
     <w:sectPr>
       <w:pgSz w:w="12240" w:h="15840"/>
@@ -7153,7 +7199,7 @@
   <a:extraClrSchemeLst/>
   <a:extLst>
     <a:ext uri="{05A4C25C-085E-4340-85A3-A5531E510DB2}">
-      <thm15:themeFamily xmlns:thm15="http://schemas.microsoft.com/office/thememl/2012/main" xmlns="" name="Office Theme" id="{62F939B6-93AF-4DB8-9C6B-D6C7DFDC589F}" vid="{4A3C46E8-61CC-4603-A589-7422A47A8E4A}"/>
+      <thm15:themeFamily xmlns="" xmlns:thm15="http://schemas.microsoft.com/office/thememl/2012/main" name="Office Theme" id="{62F939B6-93AF-4DB8-9C6B-D6C7DFDC589F}" vid="{4A3C46E8-61CC-4603-A589-7422A47A8E4A}"/>
     </a:ext>
   </a:extLst>
 </a:theme>
@@ -7164,7 +7210,7 @@
 </file>
 
 <file path=customXml/itemProps1.xml><?xml version="1.0" encoding="utf-8"?>
-<ds:datastoreItem xmlns:ds="http://schemas.openxmlformats.org/officeDocument/2006/customXml" ds:itemID="{7781976D-2B17-48A6-8AE3-8E9EA33D7295}">
+<ds:datastoreItem xmlns:ds="http://schemas.openxmlformats.org/officeDocument/2006/customXml" ds:itemID="{2531C196-4F85-4B92-BED7-369C29D11D3E}">
   <ds:schemaRefs>
     <ds:schemaRef ds:uri="http://schemas.openxmlformats.org/officeDocument/2006/bibliography"/>
   </ds:schemaRefs>

</xml_diff>